<commit_message>
Final push for Demo 06
</commit_message>
<xml_diff>
--- a/Documents/Demo06/Weekly Status Report for 2018-06-19.docx
+++ b/Documents/Demo06/Weekly Status Report for 2018-06-19.docx
@@ -1776,15 +1776,7 @@
                 <w:sz w:val="20"/>
                 <w:szCs w:val="20"/>
               </w:rPr>
-              <w:t>Database Dev, Front-end, Middleware</w:t>
-            </w:r>
-            <w:r>
-              <w:rPr>
-                <w:bCs/>
-                <w:sz w:val="20"/>
-                <w:szCs w:val="20"/>
-              </w:rPr>
-              <w:t>, Technical Writer</w:t>
+              <w:t>Database Dev, Front-end, Middleware, Technical Writer</w:t>
             </w:r>
           </w:p>
         </w:tc>
@@ -4513,7 +4505,25 @@
                 <w:sz w:val="20"/>
                 <w:szCs w:val="20"/>
               </w:rPr>
-              <w:t>Order History, Consistent look and feel, electronic payment is smoother, and receipts saves to table to be displayed via HTML.</w:t>
+              <w:t>Order History, Consistent look and feel, electronic payment is smoother, receipts saves to table to be displayed via HTML</w:t>
+            </w:r>
+            <w:r>
+              <w:rPr>
+                <w:bCs/>
+                <w:sz w:val="20"/>
+                <w:szCs w:val="20"/>
+              </w:rPr>
+              <w:t>, and all milestones/requirements</w:t>
+            </w:r>
+            <w:bookmarkStart w:id="0" w:name="_GoBack"/>
+            <w:bookmarkEnd w:id="0"/>
+            <w:r>
+              <w:rPr>
+                <w:bCs/>
+                <w:sz w:val="20"/>
+                <w:szCs w:val="20"/>
+              </w:rPr>
+              <w:t xml:space="preserve"> accomplished.</w:t>
             </w:r>
           </w:p>
         </w:tc>
@@ -4919,14 +4929,7 @@
                 <w:bCs/>
                 <w:sz w:val="20"/>
               </w:rPr>
-              <w:t>Devan, Evan</w:t>
-            </w:r>
-            <w:r>
-              <w:rPr>
-                <w:bCs/>
-                <w:sz w:val="20"/>
-              </w:rPr>
-              <w:t>, Curtis, Pat</w:t>
+              <w:t>Devan, Evan, Curtis, Pat</w:t>
             </w:r>
           </w:p>
         </w:tc>
@@ -6967,6 +6970,62 @@
           <w:lang w:val="en-US"/>
         </w:rPr>
       </w:pPr>
+      <w:r>
+        <w:rPr>
+          <w:noProof/>
+        </w:rPr>
+        <w:drawing>
+          <wp:anchor distT="0" distB="0" distL="114300" distR="114300" simplePos="0" relativeHeight="251658240" behindDoc="0" locked="0" layoutInCell="1" allowOverlap="1" wp14:anchorId="41DEDE05" wp14:editId="4A03C2C9">
+            <wp:simplePos x="0" y="0"/>
+            <wp:positionH relativeFrom="column">
+              <wp:posOffset>3561715</wp:posOffset>
+            </wp:positionH>
+            <wp:positionV relativeFrom="paragraph">
+              <wp:posOffset>43180</wp:posOffset>
+            </wp:positionV>
+            <wp:extent cx="5321300" cy="5645785"/>
+            <wp:effectExtent l="0" t="0" r="0" b="0"/>
+            <wp:wrapSquare wrapText="bothSides"/>
+            <wp:docPr id="2" name="Picture 2"/>
+            <wp:cNvGraphicFramePr>
+              <a:graphicFrameLocks xmlns:a="http://schemas.openxmlformats.org/drawingml/2006/main" noChangeAspect="1"/>
+            </wp:cNvGraphicFramePr>
+            <a:graphic xmlns:a="http://schemas.openxmlformats.org/drawingml/2006/main">
+              <a:graphicData uri="http://schemas.openxmlformats.org/drawingml/2006/picture">
+                <pic:pic xmlns:pic="http://schemas.openxmlformats.org/drawingml/2006/picture">
+                  <pic:nvPicPr>
+                    <pic:cNvPr id="1" name=""/>
+                    <pic:cNvPicPr/>
+                  </pic:nvPicPr>
+                  <pic:blipFill rotWithShape="1">
+                    <a:blip r:embed="rId8">
+                      <a:extLst>
+                        <a:ext uri="{28A0092B-C50C-407E-A947-70E740481C1C}">
+                          <a14:useLocalDpi xmlns:a14="http://schemas.microsoft.com/office/drawing/2010/main" val="0"/>
+                        </a:ext>
+                      </a:extLst>
+                    </a:blip>
+                    <a:srcRect t="155" b="-155"/>
+                    <a:stretch/>
+                  </pic:blipFill>
+                  <pic:spPr>
+                    <a:xfrm>
+                      <a:off x="0" y="0"/>
+                      <a:ext cx="5321300" cy="5645785"/>
+                    </a:xfrm>
+                    <a:prstGeom prst="rect">
+                      <a:avLst/>
+                    </a:prstGeom>
+                  </pic:spPr>
+                </pic:pic>
+              </a:graphicData>
+            </a:graphic>
+            <wp14:sizeRelV relativeFrom="margin">
+              <wp14:pctHeight>0</wp14:pctHeight>
+            </wp14:sizeRelV>
+          </wp:anchor>
+        </w:drawing>
+      </w:r>
       <w:r>
         <w:rPr>
           <w:i/>
@@ -7101,8 +7160,6 @@
           <w:noProof/>
         </w:rPr>
       </w:pPr>
-      <w:bookmarkStart w:id="0" w:name="_GoBack"/>
-      <w:bookmarkEnd w:id="0"/>
     </w:p>
     <w:p>
       <w:pPr>
@@ -7206,50 +7263,6 @@
       <w:pPr>
         <w:rPr>
           <w:noProof/>
-        </w:rPr>
-      </w:pPr>
-    </w:p>
-    <w:p>
-      <w:pPr>
-        <w:rPr>
-          <w:noProof/>
-        </w:rPr>
-      </w:pPr>
-    </w:p>
-    <w:p>
-      <w:pPr>
-        <w:rPr>
-          <w:noProof/>
-        </w:rPr>
-      </w:pPr>
-    </w:p>
-    <w:p>
-      <w:pPr>
-        <w:rPr>
-          <w:noProof/>
-          <w:lang w:eastAsia="en-CA"/>
-        </w:rPr>
-      </w:pPr>
-    </w:p>
-    <w:p>
-      <w:pPr>
-        <w:rPr>
-          <w:noProof/>
-        </w:rPr>
-      </w:pPr>
-    </w:p>
-    <w:p>
-      <w:pPr>
-        <w:rPr>
-          <w:noProof/>
-        </w:rPr>
-      </w:pPr>
-    </w:p>
-    <w:p>
-      <w:pPr>
-        <w:rPr>
-          <w:noProof/>
-          <w:lang w:eastAsia="en-CA"/>
         </w:rPr>
       </w:pPr>
     </w:p>
@@ -7262,7 +7275,7 @@
       </w:pPr>
     </w:p>
     <w:sectPr>
-      <w:headerReference w:type="default" r:id="rId8"/>
+      <w:headerReference w:type="default" r:id="rId9"/>
       <w:pgSz w:w="15840" w:h="12240" w:orient="landscape"/>
       <w:pgMar w:top="720" w:right="720" w:bottom="720" w:left="720" w:header="706" w:footer="706" w:gutter="0"/>
       <w:cols w:space="708"/>
@@ -8414,6 +8427,7 @@
     <w:lsdException w:name="HTML Sample" w:semiHidden="1" w:unhideWhenUsed="1"/>
     <w:lsdException w:name="HTML Typewriter" w:semiHidden="1" w:unhideWhenUsed="1"/>
     <w:lsdException w:name="HTML Variable" w:semiHidden="1" w:unhideWhenUsed="1"/>
+    <w:lsdException w:name="Normal Table" w:semiHidden="1" w:unhideWhenUsed="1"/>
     <w:lsdException w:name="annotation subject" w:semiHidden="1" w:unhideWhenUsed="1"/>
     <w:lsdException w:name="No List" w:semiHidden="1" w:unhideWhenUsed="1"/>
     <w:lsdException w:name="Outline List 1" w:semiHidden="1" w:unhideWhenUsed="1"/>
@@ -8457,8 +8471,10 @@
     <w:lsdException w:name="Table Elegant" w:semiHidden="1" w:unhideWhenUsed="1"/>
     <w:lsdException w:name="Table Professional" w:semiHidden="1" w:unhideWhenUsed="1"/>
     <w:lsdException w:name="Table Subtle 1" w:semiHidden="1" w:unhideWhenUsed="1"/>
+    <w:lsdException w:name="Table Subtle 2" w:semiHidden="1" w:unhideWhenUsed="1"/>
     <w:lsdException w:name="Table Web 1" w:semiHidden="1" w:unhideWhenUsed="1"/>
     <w:lsdException w:name="Table Web 2" w:semiHidden="1" w:unhideWhenUsed="1"/>
+    <w:lsdException w:name="Table Web 3" w:semiHidden="1" w:unhideWhenUsed="1"/>
     <w:lsdException w:name="Balloon Text" w:semiHidden="1" w:unhideWhenUsed="1"/>
     <w:lsdException w:name="Table Grid" w:uiPriority="39"/>
     <w:lsdException w:name="Table Theme" w:semiHidden="1" w:unhideWhenUsed="1"/>
@@ -9364,6 +9380,7 @@
     <w:lsdException w:name="HTML Sample" w:semiHidden="1" w:unhideWhenUsed="1"/>
     <w:lsdException w:name="HTML Typewriter" w:semiHidden="1" w:unhideWhenUsed="1"/>
     <w:lsdException w:name="HTML Variable" w:semiHidden="1" w:unhideWhenUsed="1"/>
+    <w:lsdException w:name="Normal Table" w:semiHidden="1" w:unhideWhenUsed="1"/>
     <w:lsdException w:name="annotation subject" w:semiHidden="1" w:unhideWhenUsed="1"/>
     <w:lsdException w:name="No List" w:semiHidden="1" w:unhideWhenUsed="1"/>
     <w:lsdException w:name="Outline List 1" w:semiHidden="1" w:unhideWhenUsed="1"/>
@@ -9407,8 +9424,10 @@
     <w:lsdException w:name="Table Elegant" w:semiHidden="1" w:unhideWhenUsed="1"/>
     <w:lsdException w:name="Table Professional" w:semiHidden="1" w:unhideWhenUsed="1"/>
     <w:lsdException w:name="Table Subtle 1" w:semiHidden="1" w:unhideWhenUsed="1"/>
+    <w:lsdException w:name="Table Subtle 2" w:semiHidden="1" w:unhideWhenUsed="1"/>
     <w:lsdException w:name="Table Web 1" w:semiHidden="1" w:unhideWhenUsed="1"/>
     <w:lsdException w:name="Table Web 2" w:semiHidden="1" w:unhideWhenUsed="1"/>
+    <w:lsdException w:name="Table Web 3" w:semiHidden="1" w:unhideWhenUsed="1"/>
     <w:lsdException w:name="Balloon Text" w:semiHidden="1" w:unhideWhenUsed="1"/>
     <w:lsdException w:name="Table Grid" w:uiPriority="59"/>
     <w:lsdException w:name="Table Theme" w:semiHidden="1" w:unhideWhenUsed="1"/>

</xml_diff>